<commit_message>
hand part1 first table
</commit_message>
<xml_diff>
--- a/excel/finished/wgdoc/换堆操业会议纪要.docx
+++ b/excel/finished/wgdoc/换堆操业会议纪要.docx
@@ -19,7 +19,7 @@
           <w:sz w:val="36"/>
           <w:szCs w:val="36"/>
         </w:rPr>
-        <w:t>x</w:t>
+        <w:t>4</w:t>
       </w:r>
       <w:r>
         <w:rPr>
@@ -39,6 +39,7 @@
         </w:rPr>
         <w:t>{{Date}}</w:t>
       </w:r>
+      <w:proofErr w:type="gramStart"/>
       <w:r>
         <w:rPr>
           <w:rFonts w:ascii="宋体" w:hAnsi="宋体" w:hint="eastAsia"/>
@@ -46,7 +47,17 @@
           <w:sz w:val="36"/>
           <w:szCs w:val="36"/>
         </w:rPr>
-        <w:t>换堆操业会纪要</w:t>
+        <w:t>换堆操</w:t>
+      </w:r>
+      <w:proofErr w:type="gramEnd"/>
+      <w:r>
+        <w:rPr>
+          <w:rFonts w:ascii="宋体" w:hAnsi="宋体" w:hint="eastAsia"/>
+          <w:b/>
+          <w:sz w:val="36"/>
+          <w:szCs w:val="36"/>
+        </w:rPr>
+        <w:t>业会纪要</w:t>
       </w:r>
     </w:p>
     <w:p>
@@ -76,7 +87,7 @@
       <w:tblPr>
         <w:tblpPr w:leftFromText="180" w:rightFromText="180" w:vertAnchor="text" w:horzAnchor="page" w:tblpXSpec="center" w:tblpY="312"/>
         <w:tblOverlap w:val="never"/>
-        <w:tblW w:w="8843" w:type="dxa"/>
+        <w:tblW w:w="0" w:type="auto"/>
         <w:jc w:val="center"/>
         <w:tblBorders>
           <w:top w:val="single" w:sz="4" w:space="0" w:color="auto"/>
@@ -91,22 +102,10 @@
       </w:tblPr>
       <w:tblGrid>
         <w:gridCol w:w="1223"/>
-        <w:gridCol w:w="724"/>
-        <w:gridCol w:w="558"/>
-        <w:gridCol w:w="671"/>
-        <w:gridCol w:w="654"/>
-        <w:gridCol w:w="654"/>
-        <w:gridCol w:w="592"/>
-        <w:gridCol w:w="712"/>
-        <w:gridCol w:w="595"/>
-        <w:gridCol w:w="594"/>
-        <w:gridCol w:w="465"/>
-        <w:gridCol w:w="548"/>
-        <w:gridCol w:w="853"/>
       </w:tblGrid>
       <w:tr>
         <w:trPr>
-          <w:trHeight w:val="1649"/>
+          <w:trHeight w:val="1131"/>
           <w:jc w:val="center"/>
         </w:trPr>
         <w:tc>
@@ -120,389 +119,63 @@
               <w:jc w:val="center"/>
               <w:textAlignment w:val="center"/>
               <w:rPr>
-                <w:rFonts w:ascii="宋体" w:hAnsi="宋体" w:cs="宋体"/>
+                <w:rFonts w:ascii="宋体" w:hAnsi="宋体" w:cs="宋体" w:hint="eastAsia"/>
+                <w:b/>
+                <w:color w:val="000000"/>
+                <w:kern w:val="0"/>
+                <w:szCs w:val="21"/>
+              </w:rPr>
+            </w:pPr>
+            <w:r>
+              <w:rPr>
+                <w:rFonts w:ascii="宋体" w:hAnsi="宋体"/>
                 <w:b/>
                 <w:bCs/>
-                <w:kern w:val="0"/>
-                <w:szCs w:val="21"/>
-              </w:rPr>
-            </w:pPr>
-            <w:r>
-              <w:rPr>
-                <w:rFonts w:ascii="宋体" w:hAnsi="宋体" w:cs="宋体" w:hint="eastAsia"/>
-                <w:b/>
-                <w:color w:val="000000"/>
-                <w:kern w:val="0"/>
-                <w:szCs w:val="21"/>
-              </w:rPr>
-              <w:t>堆号</w:t>
-            </w:r>
-          </w:p>
-        </w:tc>
-        <w:tc>
-          <w:tcPr>
-            <w:tcW w:w="724" w:type="dxa"/>
-            <w:vAlign w:val="center"/>
-          </w:tcPr>
-          <w:p>
-            <w:pPr>
-              <w:widowControl/>
-              <w:jc w:val="center"/>
-              <w:textAlignment w:val="center"/>
-              <w:rPr>
-                <w:rFonts w:ascii="宋体" w:hAnsi="宋体" w:cs="宋体"/>
+                <w:sz w:val="24"/>
+              </w:rPr>
+              <w:t>{{#</w:t>
+            </w:r>
+            <w:proofErr w:type="spellStart"/>
+            <w:proofErr w:type="gramStart"/>
+            <w:r>
+              <w:rPr>
+                <w:rFonts w:ascii="宋体" w:hAnsi="宋体"/>
                 <w:b/>
                 <w:bCs/>
-                <w:kern w:val="0"/>
-                <w:szCs w:val="21"/>
-              </w:rPr>
-            </w:pPr>
-            <w:r>
-              <w:rPr>
-                <w:rFonts w:ascii="宋体" w:hAnsi="宋体" w:cs="宋体" w:hint="eastAsia"/>
-                <w:b/>
-                <w:color w:val="000000"/>
-                <w:kern w:val="0"/>
-                <w:szCs w:val="21"/>
-              </w:rPr>
-              <w:t>PB粉</w:t>
-            </w:r>
-          </w:p>
-        </w:tc>
-        <w:tc>
-          <w:tcPr>
-            <w:tcW w:w="558" w:type="dxa"/>
-            <w:vAlign w:val="center"/>
-          </w:tcPr>
-          <w:p>
-            <w:pPr>
-              <w:widowControl/>
-              <w:jc w:val="center"/>
-              <w:textAlignment w:val="center"/>
-              <w:rPr>
-                <w:rFonts w:ascii="宋体" w:hAnsi="宋体" w:cs="宋体" w:hint="eastAsia"/>
-                <w:b/>
-                <w:color w:val="000000"/>
-                <w:kern w:val="0"/>
-                <w:szCs w:val="21"/>
-              </w:rPr>
-            </w:pPr>
-            <w:r>
-              <w:rPr>
-                <w:rFonts w:ascii="宋体" w:hAnsi="宋体" w:cs="宋体" w:hint="eastAsia"/>
-                <w:b/>
-                <w:color w:val="000000"/>
-                <w:kern w:val="0"/>
-                <w:szCs w:val="21"/>
-              </w:rPr>
-              <w:t>杨迪</w:t>
-            </w:r>
-          </w:p>
-        </w:tc>
-        <w:tc>
-          <w:tcPr>
-            <w:tcW w:w="671" w:type="dxa"/>
-            <w:vAlign w:val="center"/>
-          </w:tcPr>
-          <w:p>
-            <w:pPr>
-              <w:widowControl/>
-              <w:jc w:val="center"/>
-              <w:textAlignment w:val="top"/>
-              <w:rPr>
-                <w:rFonts w:ascii="宋体" w:hAnsi="宋体" w:cs="宋体"/>
+                <w:sz w:val="24"/>
+              </w:rPr>
+              <w:t>fe:headers</w:t>
+            </w:r>
+            <w:proofErr w:type="spellEnd"/>
+            <w:proofErr w:type="gramEnd"/>
+            <w:r>
+              <w:rPr>
+                <w:rFonts w:ascii="宋体" w:hAnsi="宋体"/>
                 <w:b/>
                 <w:bCs/>
-                <w:kern w:val="0"/>
-                <w:szCs w:val="21"/>
-              </w:rPr>
-            </w:pPr>
-            <w:r>
-              <w:rPr>
-                <w:rFonts w:ascii="宋体" w:hAnsi="宋体" w:cs="宋体" w:hint="eastAsia"/>
-                <w:b/>
-                <w:color w:val="000000"/>
-                <w:kern w:val="0"/>
-                <w:szCs w:val="21"/>
-              </w:rPr>
-              <w:t>巴西BRBF粗粉</w:t>
-            </w:r>
-          </w:p>
-        </w:tc>
-        <w:tc>
-          <w:tcPr>
-            <w:tcW w:w="654" w:type="dxa"/>
-            <w:vAlign w:val="center"/>
-          </w:tcPr>
-          <w:p>
-            <w:pPr>
-              <w:widowControl/>
-              <w:jc w:val="center"/>
-              <w:textAlignment w:val="top"/>
-              <w:rPr>
-                <w:rFonts w:ascii="宋体" w:hAnsi="宋体" w:cs="宋体" w:hint="eastAsia"/>
-                <w:b/>
-                <w:color w:val="000000"/>
-                <w:kern w:val="0"/>
-                <w:szCs w:val="21"/>
-              </w:rPr>
-            </w:pPr>
-            <w:r>
-              <w:rPr>
-                <w:rFonts w:ascii="宋体" w:hAnsi="宋体" w:cs="宋体" w:hint="eastAsia"/>
-                <w:b/>
-                <w:color w:val="000000"/>
-                <w:kern w:val="0"/>
-                <w:szCs w:val="21"/>
-              </w:rPr>
-              <w:t>卡粉</w:t>
-            </w:r>
-          </w:p>
-        </w:tc>
-        <w:tc>
-          <w:tcPr>
-            <w:tcW w:w="654" w:type="dxa"/>
-            <w:vAlign w:val="center"/>
-          </w:tcPr>
-          <w:p>
-            <w:pPr>
-              <w:widowControl/>
-              <w:jc w:val="center"/>
-              <w:textAlignment w:val="center"/>
-              <w:rPr>
-                <w:rFonts w:ascii="宋体" w:hAnsi="宋体" w:cs="宋体" w:hint="eastAsia"/>
-                <w:b/>
-                <w:color w:val="000000"/>
-                <w:kern w:val="0"/>
-                <w:szCs w:val="21"/>
-              </w:rPr>
-            </w:pPr>
-            <w:r>
-              <w:rPr>
-                <w:rFonts w:ascii="宋体" w:hAnsi="宋体" w:cs="宋体" w:hint="eastAsia"/>
+                <w:sz w:val="24"/>
+              </w:rPr>
+              <w:t xml:space="preserve">  </w:t>
+            </w:r>
+            <w:proofErr w:type="spellStart"/>
+            <w:r>
+              <w:rPr>
+                <w:rFonts w:ascii="宋体" w:hAnsi="宋体"/>
                 <w:b/>
                 <w:bCs/>
-                <w:color w:val="000000"/>
-                <w:kern w:val="0"/>
-                <w:szCs w:val="21"/>
-              </w:rPr>
-              <w:t>巴西SFLA精粉</w:t>
-            </w:r>
-          </w:p>
-        </w:tc>
-        <w:tc>
-          <w:tcPr>
-            <w:tcW w:w="592" w:type="dxa"/>
-            <w:vAlign w:val="center"/>
-          </w:tcPr>
-          <w:p>
-            <w:pPr>
-              <w:widowControl/>
-              <w:jc w:val="center"/>
-              <w:textAlignment w:val="center"/>
-              <w:rPr>
-                <w:rFonts w:ascii="宋体" w:hAnsi="宋体" w:cs="宋体" w:hint="eastAsia"/>
+                <w:sz w:val="24"/>
+              </w:rPr>
+              <w:t>t.header</w:t>
+            </w:r>
+            <w:proofErr w:type="spellEnd"/>
+            <w:r>
+              <w:rPr>
+                <w:rFonts w:ascii="宋体" w:hAnsi="宋体"/>
                 <w:b/>
                 <w:bCs/>
-                <w:color w:val="000000"/>
-                <w:kern w:val="0"/>
-                <w:szCs w:val="21"/>
-              </w:rPr>
-            </w:pPr>
-            <w:r>
-              <w:rPr>
-                <w:rFonts w:ascii="宋体" w:hAnsi="宋体" w:cs="宋体" w:hint="eastAsia"/>
-                <w:b/>
-                <w:bCs/>
-                <w:color w:val="000000"/>
-                <w:kern w:val="0"/>
-                <w:szCs w:val="21"/>
-                <w:lang w:bidi="ar"/>
-              </w:rPr>
-              <w:t>大镇精粉</w:t>
-            </w:r>
-          </w:p>
-        </w:tc>
-        <w:tc>
-          <w:tcPr>
-            <w:tcW w:w="712" w:type="dxa"/>
-            <w:vAlign w:val="center"/>
-          </w:tcPr>
-          <w:p>
-            <w:pPr>
-              <w:widowControl/>
-              <w:jc w:val="center"/>
-              <w:textAlignment w:val="center"/>
-              <w:rPr>
-                <w:rFonts w:ascii="宋体" w:hAnsi="宋体" w:cs="宋体" w:hint="eastAsia"/>
-                <w:b/>
-                <w:color w:val="000000"/>
-                <w:kern w:val="0"/>
-                <w:szCs w:val="21"/>
-              </w:rPr>
-            </w:pPr>
-            <w:r>
-              <w:rPr>
-                <w:rFonts w:ascii="宋体" w:hAnsi="宋体" w:cs="宋体" w:hint="eastAsia"/>
-                <w:b/>
-                <w:color w:val="000000"/>
-                <w:kern w:val="0"/>
-                <w:szCs w:val="21"/>
-              </w:rPr>
-              <w:t>怀集精粉</w:t>
-            </w:r>
-          </w:p>
-        </w:tc>
-        <w:tc>
-          <w:tcPr>
-            <w:tcW w:w="595" w:type="dxa"/>
-            <w:vAlign w:val="center"/>
-          </w:tcPr>
-          <w:p>
-            <w:pPr>
-              <w:widowControl/>
-              <w:jc w:val="center"/>
-              <w:textAlignment w:val="center"/>
-              <w:rPr>
-                <w:rFonts w:ascii="宋体" w:hAnsi="宋体" w:cs="宋体" w:hint="eastAsia"/>
-                <w:b/>
-                <w:bCs/>
-                <w:color w:val="000000"/>
-                <w:kern w:val="0"/>
-                <w:szCs w:val="21"/>
-              </w:rPr>
-            </w:pPr>
-            <w:r>
-              <w:rPr>
-                <w:rFonts w:ascii="宋体" w:hAnsi="宋体" w:cs="宋体" w:hint="eastAsia"/>
-                <w:b/>
-                <w:color w:val="000000"/>
-                <w:kern w:val="0"/>
-                <w:szCs w:val="21"/>
-              </w:rPr>
-              <w:t>渣铁混合粉</w:t>
-            </w:r>
-          </w:p>
-        </w:tc>
-        <w:tc>
-          <w:tcPr>
-            <w:tcW w:w="594" w:type="dxa"/>
-            <w:vAlign w:val="center"/>
-          </w:tcPr>
-          <w:p>
-            <w:pPr>
-              <w:widowControl/>
-              <w:jc w:val="center"/>
-              <w:textAlignment w:val="center"/>
-              <w:rPr>
-                <w:rFonts w:ascii="宋体" w:hAnsi="宋体" w:cs="宋体" w:hint="eastAsia"/>
-                <w:b/>
-                <w:bCs/>
-                <w:color w:val="000000"/>
-                <w:kern w:val="0"/>
-                <w:szCs w:val="21"/>
-              </w:rPr>
-            </w:pPr>
-            <w:r>
-              <w:rPr>
-                <w:rFonts w:ascii="宋体" w:hAnsi="宋体" w:cs="宋体" w:hint="eastAsia"/>
-                <w:b/>
-                <w:bCs/>
-                <w:color w:val="000000"/>
-                <w:kern w:val="0"/>
-                <w:szCs w:val="21"/>
-              </w:rPr>
-              <w:t>氧化铁皮</w:t>
-            </w:r>
-          </w:p>
-        </w:tc>
-        <w:tc>
-          <w:tcPr>
-            <w:tcW w:w="465" w:type="dxa"/>
-            <w:vAlign w:val="center"/>
-          </w:tcPr>
-          <w:p>
-            <w:pPr>
-              <w:widowControl/>
-              <w:jc w:val="center"/>
-              <w:textAlignment w:val="center"/>
-              <w:rPr>
-                <w:rFonts w:ascii="宋体" w:hAnsi="宋体" w:cs="宋体"/>
-                <w:b/>
-                <w:bCs/>
-                <w:kern w:val="0"/>
-                <w:szCs w:val="21"/>
-              </w:rPr>
-            </w:pPr>
-            <w:r>
-              <w:rPr>
-                <w:rFonts w:ascii="宋体" w:hAnsi="宋体" w:cs="宋体" w:hint="eastAsia"/>
-                <w:b/>
-                <w:color w:val="000000"/>
-                <w:kern w:val="0"/>
-                <w:szCs w:val="21"/>
-              </w:rPr>
-              <w:t>高炉筛下粉</w:t>
-            </w:r>
-          </w:p>
-        </w:tc>
-        <w:tc>
-          <w:tcPr>
-            <w:tcW w:w="548" w:type="dxa"/>
-            <w:vAlign w:val="center"/>
-          </w:tcPr>
-          <w:p>
-            <w:pPr>
-              <w:widowControl/>
-              <w:jc w:val="center"/>
-              <w:textAlignment w:val="center"/>
-              <w:rPr>
-                <w:rFonts w:ascii="宋体" w:hAnsi="宋体" w:cs="宋体"/>
-                <w:b/>
-                <w:bCs/>
-                <w:kern w:val="0"/>
-                <w:szCs w:val="21"/>
-              </w:rPr>
-            </w:pPr>
-            <w:r>
-              <w:rPr>
-                <w:rFonts w:ascii="宋体" w:hAnsi="宋体" w:cs="宋体" w:hint="eastAsia"/>
-                <w:b/>
-                <w:color w:val="000000"/>
-                <w:kern w:val="0"/>
-                <w:szCs w:val="21"/>
-              </w:rPr>
-              <w:t>返矿</w:t>
-            </w:r>
-          </w:p>
-        </w:tc>
-        <w:tc>
-          <w:tcPr>
-            <w:tcW w:w="853" w:type="dxa"/>
-            <w:vAlign w:val="center"/>
-          </w:tcPr>
-          <w:p>
-            <w:pPr>
-              <w:widowControl/>
-              <w:jc w:val="center"/>
-              <w:textAlignment w:val="center"/>
-              <w:rPr>
-                <w:rFonts w:ascii="宋体" w:hAnsi="宋体" w:cs="宋体"/>
-                <w:b/>
-                <w:bCs/>
-                <w:kern w:val="0"/>
-                <w:szCs w:val="21"/>
-              </w:rPr>
-            </w:pPr>
-            <w:r>
-              <w:rPr>
-                <w:rFonts w:ascii="宋体" w:hAnsi="宋体" w:cs="宋体" w:hint="eastAsia"/>
-                <w:b/>
-                <w:color w:val="000000"/>
-                <w:kern w:val="0"/>
-                <w:szCs w:val="21"/>
-              </w:rPr>
-              <w:t>合计(%)</w:t>
+                <w:sz w:val="24"/>
+              </w:rPr>
+              <w:t>]]</w:t>
             </w:r>
           </w:p>
         </w:tc>
@@ -520,258 +193,12 @@
           <w:p>
             <w:pPr>
               <w:jc w:val="center"/>
-              <w:rPr>
-                <w:rFonts w:hint="eastAsia"/>
-              </w:rPr>
-            </w:pPr>
-            <w:r>
-              <w:t>18</w:t>
-            </w:r>
-            <w:r>
-              <w:rPr>
-                <w:rFonts w:hint="eastAsia"/>
-              </w:rPr>
-              <w:t>09A647</w:t>
-            </w:r>
-          </w:p>
-        </w:tc>
-        <w:tc>
-          <w:tcPr>
-            <w:tcW w:w="724" w:type="dxa"/>
-            <w:vAlign w:val="center"/>
-          </w:tcPr>
-          <w:p>
-            <w:pPr>
-              <w:jc w:val="center"/>
-              <w:rPr>
-                <w:rFonts w:hint="eastAsia"/>
-              </w:rPr>
-            </w:pPr>
-            <w:r>
-              <w:rPr>
-                <w:rFonts w:hint="eastAsia"/>
-              </w:rPr>
-              <w:t>20</w:t>
-            </w:r>
-          </w:p>
-        </w:tc>
-        <w:tc>
-          <w:tcPr>
-            <w:tcW w:w="558" w:type="dxa"/>
-            <w:vAlign w:val="center"/>
-          </w:tcPr>
-          <w:p>
-            <w:pPr>
-              <w:jc w:val="center"/>
-              <w:rPr>
-                <w:rFonts w:hint="eastAsia"/>
-              </w:rPr>
-            </w:pPr>
-            <w:r>
-              <w:rPr>
-                <w:rFonts w:hint="eastAsia"/>
-              </w:rPr>
-              <w:t>13</w:t>
-            </w:r>
-          </w:p>
-        </w:tc>
-        <w:tc>
-          <w:tcPr>
-            <w:tcW w:w="671" w:type="dxa"/>
-            <w:vAlign w:val="center"/>
-          </w:tcPr>
-          <w:p>
-            <w:pPr>
-              <w:jc w:val="center"/>
-              <w:rPr>
-                <w:rFonts w:hint="eastAsia"/>
-              </w:rPr>
-            </w:pPr>
-            <w:r>
-              <w:rPr>
-                <w:rFonts w:hint="eastAsia"/>
-              </w:rPr>
-              <w:t>23</w:t>
-            </w:r>
-          </w:p>
-        </w:tc>
-        <w:tc>
-          <w:tcPr>
-            <w:tcW w:w="654" w:type="dxa"/>
-            <w:vAlign w:val="center"/>
-          </w:tcPr>
-          <w:p>
-            <w:pPr>
-              <w:jc w:val="center"/>
-              <w:rPr>
-                <w:rFonts w:hint="eastAsia"/>
-              </w:rPr>
-            </w:pPr>
-            <w:r>
-              <w:rPr>
-                <w:rFonts w:hint="eastAsia"/>
-              </w:rPr>
-              <w:t>8</w:t>
-            </w:r>
-          </w:p>
-        </w:tc>
-        <w:tc>
-          <w:tcPr>
-            <w:tcW w:w="654" w:type="dxa"/>
-            <w:vAlign w:val="center"/>
-          </w:tcPr>
-          <w:p>
-            <w:pPr>
-              <w:jc w:val="center"/>
-              <w:rPr>
-                <w:rFonts w:hint="eastAsia"/>
-              </w:rPr>
-            </w:pPr>
-            <w:r>
-              <w:rPr>
-                <w:rFonts w:hint="eastAsia"/>
-              </w:rPr>
-              <w:t>8</w:t>
-            </w:r>
-          </w:p>
-        </w:tc>
-        <w:tc>
-          <w:tcPr>
-            <w:tcW w:w="592" w:type="dxa"/>
-            <w:vAlign w:val="center"/>
-          </w:tcPr>
-          <w:p>
-            <w:pPr>
-              <w:jc w:val="center"/>
-              <w:rPr>
-                <w:rFonts w:hint="eastAsia"/>
-              </w:rPr>
-            </w:pPr>
-            <w:r>
-              <w:rPr>
-                <w:rFonts w:hint="eastAsia"/>
-              </w:rPr>
-              <w:t>5.5</w:t>
-            </w:r>
-          </w:p>
-        </w:tc>
-        <w:tc>
-          <w:tcPr>
-            <w:tcW w:w="712" w:type="dxa"/>
-            <w:vAlign w:val="center"/>
-          </w:tcPr>
-          <w:p>
-            <w:pPr>
-              <w:jc w:val="center"/>
-              <w:rPr>
-                <w:rFonts w:hint="eastAsia"/>
-              </w:rPr>
-            </w:pPr>
-            <w:r>
-              <w:rPr>
-                <w:rFonts w:hint="eastAsia"/>
-              </w:rPr>
-              <w:t>1.5</w:t>
-            </w:r>
-          </w:p>
-        </w:tc>
-        <w:tc>
-          <w:tcPr>
-            <w:tcW w:w="595" w:type="dxa"/>
-            <w:vAlign w:val="center"/>
-          </w:tcPr>
-          <w:p>
-            <w:pPr>
-              <w:jc w:val="center"/>
-              <w:rPr>
-                <w:rFonts w:hint="eastAsia"/>
-              </w:rPr>
-            </w:pPr>
-            <w:r>
-              <w:rPr>
-                <w:rFonts w:hint="eastAsia"/>
-              </w:rPr>
-              <w:t>3.5</w:t>
-            </w:r>
-          </w:p>
-        </w:tc>
-        <w:tc>
-          <w:tcPr>
-            <w:tcW w:w="594" w:type="dxa"/>
-            <w:vAlign w:val="center"/>
-          </w:tcPr>
-          <w:p>
-            <w:pPr>
-              <w:jc w:val="center"/>
-              <w:rPr>
-                <w:rFonts w:hint="eastAsia"/>
-              </w:rPr>
-            </w:pPr>
-            <w:r>
-              <w:rPr>
-                <w:rFonts w:hint="eastAsia"/>
-              </w:rPr>
-              <w:t>3.5</w:t>
-            </w:r>
-          </w:p>
-        </w:tc>
-        <w:tc>
-          <w:tcPr>
-            <w:tcW w:w="465" w:type="dxa"/>
-            <w:vAlign w:val="center"/>
-          </w:tcPr>
-          <w:p>
-            <w:pPr>
-              <w:jc w:val="center"/>
-              <w:rPr>
-                <w:rFonts w:hint="eastAsia"/>
-              </w:rPr>
-            </w:pPr>
-            <w:r>
-              <w:rPr>
-                <w:rFonts w:hint="eastAsia"/>
-              </w:rPr>
-              <w:t>4</w:t>
-            </w:r>
-          </w:p>
-        </w:tc>
-        <w:tc>
-          <w:tcPr>
-            <w:tcW w:w="548" w:type="dxa"/>
-            <w:vAlign w:val="center"/>
-          </w:tcPr>
-          <w:p>
-            <w:pPr>
-              <w:jc w:val="center"/>
-              <w:rPr>
-                <w:rFonts w:hint="eastAsia"/>
-              </w:rPr>
-            </w:pPr>
-            <w:r>
-              <w:rPr>
-                <w:rFonts w:hint="eastAsia"/>
-              </w:rPr>
-              <w:t>10</w:t>
-            </w:r>
-          </w:p>
-        </w:tc>
-        <w:tc>
-          <w:tcPr>
-            <w:tcW w:w="853" w:type="dxa"/>
-            <w:vAlign w:val="center"/>
-          </w:tcPr>
-          <w:p>
-            <w:pPr>
-              <w:jc w:val="center"/>
-              <w:rPr>
-                <w:rFonts w:hint="eastAsia"/>
-              </w:rPr>
-            </w:pPr>
-            <w:r>
-              <w:rPr>
-                <w:rFonts w:hint="eastAsia"/>
-              </w:rPr>
-              <w:t>100</w:t>
+            </w:pPr>
+            <w:r>
+              <w:t>t.value1</w:t>
+            </w:r>
+            <w:r>
+              <w:t>]]</w:t>
             </w:r>
           </w:p>
         </w:tc>
@@ -789,262 +216,18 @@
           <w:p>
             <w:pPr>
               <w:jc w:val="center"/>
-              <w:rPr>
-                <w:rFonts w:hint="eastAsia"/>
-              </w:rPr>
-            </w:pPr>
-            <w:r>
-              <w:t>18</w:t>
-            </w:r>
-            <w:r>
-              <w:rPr>
-                <w:rFonts w:hint="eastAsia"/>
-              </w:rPr>
-              <w:t>09A549</w:t>
-            </w:r>
-          </w:p>
-        </w:tc>
-        <w:tc>
-          <w:tcPr>
-            <w:tcW w:w="724" w:type="dxa"/>
-            <w:vAlign w:val="center"/>
-          </w:tcPr>
-          <w:p>
-            <w:pPr>
-              <w:jc w:val="center"/>
-              <w:rPr>
-                <w:rFonts w:hint="eastAsia"/>
-              </w:rPr>
-            </w:pPr>
-            <w:r>
-              <w:rPr>
-                <w:rFonts w:hint="eastAsia"/>
-              </w:rPr>
-              <w:t>22</w:t>
-            </w:r>
-          </w:p>
-        </w:tc>
-        <w:tc>
-          <w:tcPr>
-            <w:tcW w:w="558" w:type="dxa"/>
-            <w:vAlign w:val="center"/>
-          </w:tcPr>
-          <w:p>
-            <w:pPr>
-              <w:jc w:val="center"/>
-              <w:rPr>
-                <w:rFonts w:hint="eastAsia"/>
-              </w:rPr>
-            </w:pPr>
-            <w:r>
-              <w:rPr>
-                <w:rFonts w:hint="eastAsia"/>
-              </w:rPr>
-              <w:t>13</w:t>
-            </w:r>
-          </w:p>
-        </w:tc>
-        <w:tc>
-          <w:tcPr>
-            <w:tcW w:w="671" w:type="dxa"/>
-            <w:vAlign w:val="center"/>
-          </w:tcPr>
-          <w:p>
-            <w:pPr>
-              <w:jc w:val="center"/>
-              <w:rPr>
-                <w:rFonts w:hint="eastAsia"/>
-              </w:rPr>
-            </w:pPr>
-            <w:r>
-              <w:rPr>
-                <w:rFonts w:hint="eastAsia"/>
-              </w:rPr>
-              <w:t>24</w:t>
-            </w:r>
-          </w:p>
-        </w:tc>
-        <w:tc>
-          <w:tcPr>
-            <w:tcW w:w="654" w:type="dxa"/>
-            <w:vAlign w:val="center"/>
-          </w:tcPr>
-          <w:p>
-            <w:pPr>
-              <w:jc w:val="center"/>
-              <w:rPr>
-                <w:rFonts w:hint="eastAsia"/>
-              </w:rPr>
-            </w:pPr>
-            <w:r>
-              <w:rPr>
-                <w:rFonts w:hint="eastAsia"/>
-              </w:rPr>
-              <w:t>3</w:t>
-            </w:r>
-          </w:p>
-        </w:tc>
-        <w:tc>
-          <w:tcPr>
-            <w:tcW w:w="654" w:type="dxa"/>
-            <w:vAlign w:val="center"/>
-          </w:tcPr>
-          <w:p>
-            <w:pPr>
-              <w:jc w:val="center"/>
-              <w:rPr>
-                <w:rFonts w:hint="eastAsia"/>
-              </w:rPr>
-            </w:pPr>
-            <w:r>
-              <w:rPr>
-                <w:rFonts w:hint="eastAsia"/>
-              </w:rPr>
-              <w:t>8</w:t>
-            </w:r>
-          </w:p>
-        </w:tc>
-        <w:tc>
-          <w:tcPr>
-            <w:tcW w:w="592" w:type="dxa"/>
-            <w:vAlign w:val="center"/>
-          </w:tcPr>
-          <w:p>
-            <w:pPr>
-              <w:jc w:val="center"/>
-              <w:rPr>
-                <w:rFonts w:hint="eastAsia"/>
-              </w:rPr>
-            </w:pPr>
-            <w:r>
-              <w:rPr>
-                <w:rFonts w:hint="eastAsia"/>
-              </w:rPr>
-              <w:t>5.5</w:t>
-            </w:r>
-          </w:p>
-        </w:tc>
-        <w:tc>
-          <w:tcPr>
-            <w:tcW w:w="712" w:type="dxa"/>
-            <w:vAlign w:val="center"/>
-          </w:tcPr>
-          <w:p>
-            <w:pPr>
-              <w:jc w:val="center"/>
-              <w:rPr>
-                <w:rFonts w:hint="eastAsia"/>
-              </w:rPr>
-            </w:pPr>
-            <w:r>
-              <w:rPr>
-                <w:rFonts w:hint="eastAsia"/>
-              </w:rPr>
-              <w:t>1.5</w:t>
-            </w:r>
-          </w:p>
-        </w:tc>
-        <w:tc>
-          <w:tcPr>
-            <w:tcW w:w="595" w:type="dxa"/>
-            <w:vAlign w:val="center"/>
-          </w:tcPr>
-          <w:p>
-            <w:pPr>
-              <w:jc w:val="center"/>
-              <w:rPr>
-                <w:rFonts w:hint="eastAsia"/>
-              </w:rPr>
-            </w:pPr>
-            <w:r>
-              <w:rPr>
-                <w:rFonts w:hint="eastAsia"/>
-              </w:rPr>
-              <w:t>3.5</w:t>
-            </w:r>
-          </w:p>
-        </w:tc>
-        <w:tc>
-          <w:tcPr>
-            <w:tcW w:w="594" w:type="dxa"/>
-            <w:vAlign w:val="center"/>
-          </w:tcPr>
-          <w:p>
-            <w:pPr>
-              <w:jc w:val="center"/>
-              <w:rPr>
-                <w:rFonts w:hint="eastAsia"/>
-              </w:rPr>
-            </w:pPr>
-            <w:r>
-              <w:rPr>
-                <w:rFonts w:hint="eastAsia"/>
-              </w:rPr>
-              <w:t>3.5</w:t>
-            </w:r>
-          </w:p>
-        </w:tc>
-        <w:tc>
-          <w:tcPr>
-            <w:tcW w:w="465" w:type="dxa"/>
-            <w:vAlign w:val="center"/>
-          </w:tcPr>
-          <w:p>
-            <w:pPr>
-              <w:jc w:val="center"/>
-              <w:rPr>
-                <w:rFonts w:hint="eastAsia"/>
-              </w:rPr>
-            </w:pPr>
-            <w:r>
-              <w:rPr>
-                <w:rFonts w:hint="eastAsia"/>
-              </w:rPr>
-              <w:t>4</w:t>
-            </w:r>
-          </w:p>
-        </w:tc>
-        <w:tc>
-          <w:tcPr>
-            <w:tcW w:w="548" w:type="dxa"/>
-            <w:vAlign w:val="center"/>
-          </w:tcPr>
-          <w:p>
-            <w:pPr>
-              <w:jc w:val="center"/>
-              <w:rPr>
-                <w:rFonts w:hint="eastAsia"/>
-              </w:rPr>
-            </w:pPr>
-            <w:r>
-              <w:rPr>
-                <w:rFonts w:hint="eastAsia"/>
-              </w:rPr>
-              <w:t>12</w:t>
-            </w:r>
-          </w:p>
-        </w:tc>
-        <w:tc>
-          <w:tcPr>
-            <w:tcW w:w="853" w:type="dxa"/>
-            <w:vAlign w:val="center"/>
-          </w:tcPr>
-          <w:p>
-            <w:pPr>
-              <w:jc w:val="center"/>
-              <w:rPr>
-                <w:rFonts w:hint="eastAsia"/>
-              </w:rPr>
-            </w:pPr>
-            <w:r>
-              <w:rPr>
-                <w:rFonts w:hint="eastAsia"/>
-              </w:rPr>
-              <w:t>100</w:t>
+            </w:pPr>
+            <w:bookmarkStart w:id="0" w:name="OLE_LINK1" w:colFirst="0" w:colLast="12"/>
+            <w:r>
+              <w:t>t.value2</w:t>
+            </w:r>
+            <w:r>
+              <w:t>]]</w:t>
             </w:r>
           </w:p>
         </w:tc>
       </w:tr>
+      <w:bookmarkEnd w:id="0"/>
       <w:tr>
         <w:trPr>
           <w:trHeight w:val="526"/>
@@ -1070,364 +253,14 @@
             </w:pPr>
             <w:r>
               <w:rPr>
-                <w:rFonts w:ascii="宋体" w:hAnsi="宋体" w:cs="宋体" w:hint="eastAsia"/>
+                <w:rFonts w:ascii="宋体" w:hAnsi="宋体" w:cs="宋体"/>
                 <w:b/>
                 <w:color w:val="FF0000"/>
                 <w:kern w:val="0"/>
                 <w:szCs w:val="21"/>
               </w:rPr>
-              <w:t>比较</w:t>
-            </w:r>
-          </w:p>
-        </w:tc>
-        <w:tc>
-          <w:tcPr>
-            <w:tcW w:w="724" w:type="dxa"/>
-            <w:vAlign w:val="center"/>
-          </w:tcPr>
-          <w:p>
-            <w:pPr>
-              <w:widowControl/>
-              <w:jc w:val="center"/>
-              <w:textAlignment w:val="center"/>
-              <w:rPr>
-                <w:rFonts w:ascii="宋体" w:hAnsi="宋体" w:cs="宋体" w:hint="eastAsia"/>
-                <w:b/>
-                <w:color w:val="FF0000"/>
-                <w:kern w:val="0"/>
-                <w:szCs w:val="21"/>
-              </w:rPr>
-            </w:pPr>
-            <w:r>
-              <w:rPr>
-                <w:rFonts w:ascii="宋体" w:hAnsi="宋体" w:cs="宋体" w:hint="eastAsia"/>
-                <w:b/>
-                <w:color w:val="FF0000"/>
-                <w:kern w:val="0"/>
-                <w:szCs w:val="21"/>
-              </w:rPr>
-              <w:t>2</w:t>
-            </w:r>
-          </w:p>
-        </w:tc>
-        <w:tc>
-          <w:tcPr>
-            <w:tcW w:w="558" w:type="dxa"/>
-            <w:vAlign w:val="center"/>
-          </w:tcPr>
-          <w:p>
-            <w:pPr>
-              <w:widowControl/>
-              <w:jc w:val="center"/>
-              <w:textAlignment w:val="center"/>
-              <w:rPr>
-                <w:rFonts w:ascii="宋体" w:hAnsi="宋体" w:cs="宋体" w:hint="eastAsia"/>
-                <w:b/>
-                <w:color w:val="FF0000"/>
-                <w:kern w:val="0"/>
-                <w:szCs w:val="21"/>
-              </w:rPr>
-            </w:pPr>
-            <w:r>
-              <w:rPr>
-                <w:rFonts w:ascii="宋体" w:hAnsi="宋体" w:cs="宋体" w:hint="eastAsia"/>
-                <w:b/>
-                <w:color w:val="FF0000"/>
-                <w:kern w:val="0"/>
-                <w:szCs w:val="21"/>
-              </w:rPr>
-              <w:t>0</w:t>
-            </w:r>
-          </w:p>
-        </w:tc>
-        <w:tc>
-          <w:tcPr>
-            <w:tcW w:w="671" w:type="dxa"/>
-            <w:vAlign w:val="center"/>
-          </w:tcPr>
-          <w:p>
-            <w:pPr>
-              <w:widowControl/>
-              <w:jc w:val="center"/>
-              <w:textAlignment w:val="center"/>
-              <w:rPr>
-                <w:rFonts w:ascii="宋体" w:hAnsi="宋体" w:cs="宋体" w:hint="eastAsia"/>
-                <w:b/>
-                <w:color w:val="FF0000"/>
-                <w:kern w:val="0"/>
-                <w:szCs w:val="21"/>
-              </w:rPr>
-            </w:pPr>
-            <w:r>
-              <w:rPr>
-                <w:rFonts w:ascii="宋体" w:hAnsi="宋体" w:cs="宋体" w:hint="eastAsia"/>
-                <w:b/>
-                <w:color w:val="FF0000"/>
-                <w:kern w:val="0"/>
-                <w:szCs w:val="21"/>
-              </w:rPr>
-              <w:t>1</w:t>
-            </w:r>
-          </w:p>
-        </w:tc>
-        <w:tc>
-          <w:tcPr>
-            <w:tcW w:w="654" w:type="dxa"/>
-            <w:vAlign w:val="center"/>
-          </w:tcPr>
-          <w:p>
-            <w:pPr>
-              <w:widowControl/>
-              <w:jc w:val="center"/>
-              <w:textAlignment w:val="center"/>
-              <w:rPr>
-                <w:rFonts w:ascii="宋体" w:hAnsi="宋体" w:cs="宋体" w:hint="eastAsia"/>
-                <w:b/>
-                <w:color w:val="FF0000"/>
-                <w:kern w:val="0"/>
-                <w:szCs w:val="21"/>
-              </w:rPr>
-            </w:pPr>
-            <w:r>
-              <w:rPr>
-                <w:rFonts w:ascii="宋体" w:hAnsi="宋体" w:cs="宋体" w:hint="eastAsia"/>
-                <w:b/>
-                <w:color w:val="FF0000"/>
-                <w:kern w:val="0"/>
-                <w:szCs w:val="21"/>
-              </w:rPr>
-              <w:t>-5</w:t>
-            </w:r>
-          </w:p>
-        </w:tc>
-        <w:tc>
-          <w:tcPr>
-            <w:tcW w:w="654" w:type="dxa"/>
-            <w:vAlign w:val="center"/>
-          </w:tcPr>
-          <w:p>
-            <w:pPr>
-              <w:widowControl/>
-              <w:jc w:val="center"/>
-              <w:textAlignment w:val="center"/>
-              <w:rPr>
-                <w:rFonts w:ascii="宋体" w:hAnsi="宋体" w:cs="宋体" w:hint="eastAsia"/>
-                <w:b/>
-                <w:color w:val="FF0000"/>
-                <w:kern w:val="0"/>
-                <w:szCs w:val="21"/>
-              </w:rPr>
-            </w:pPr>
-            <w:r>
-              <w:rPr>
-                <w:rFonts w:ascii="宋体" w:hAnsi="宋体" w:cs="宋体" w:hint="eastAsia"/>
-                <w:b/>
-                <w:color w:val="FF0000"/>
-                <w:kern w:val="0"/>
-                <w:szCs w:val="21"/>
-              </w:rPr>
-              <w:t>0</w:t>
-            </w:r>
-          </w:p>
-        </w:tc>
-        <w:tc>
-          <w:tcPr>
-            <w:tcW w:w="592" w:type="dxa"/>
-            <w:vAlign w:val="center"/>
-          </w:tcPr>
-          <w:p>
-            <w:pPr>
-              <w:widowControl/>
-              <w:jc w:val="center"/>
-              <w:textAlignment w:val="center"/>
-              <w:rPr>
-                <w:rFonts w:ascii="宋体" w:hAnsi="宋体" w:cs="宋体" w:hint="eastAsia"/>
-                <w:b/>
-                <w:color w:val="FF0000"/>
-                <w:kern w:val="0"/>
-                <w:szCs w:val="21"/>
-              </w:rPr>
-            </w:pPr>
-            <w:r>
-              <w:rPr>
-                <w:rFonts w:ascii="宋体" w:hAnsi="宋体" w:cs="宋体" w:hint="eastAsia"/>
-                <w:b/>
-                <w:color w:val="FF0000"/>
-                <w:kern w:val="0"/>
-                <w:szCs w:val="21"/>
-              </w:rPr>
-              <w:t>0</w:t>
-            </w:r>
-          </w:p>
-        </w:tc>
-        <w:tc>
-          <w:tcPr>
-            <w:tcW w:w="712" w:type="dxa"/>
-            <w:vAlign w:val="center"/>
-          </w:tcPr>
-          <w:p>
-            <w:pPr>
-              <w:widowControl/>
-              <w:jc w:val="center"/>
-              <w:textAlignment w:val="center"/>
-              <w:rPr>
-                <w:rFonts w:ascii="宋体" w:hAnsi="宋体" w:cs="宋体" w:hint="eastAsia"/>
-                <w:b/>
-                <w:color w:val="FF0000"/>
-                <w:kern w:val="0"/>
-                <w:szCs w:val="21"/>
-              </w:rPr>
-            </w:pPr>
-            <w:r>
-              <w:rPr>
-                <w:rFonts w:ascii="宋体" w:hAnsi="宋体" w:cs="宋体" w:hint="eastAsia"/>
-                <w:b/>
-                <w:color w:val="FF0000"/>
-                <w:kern w:val="0"/>
-                <w:szCs w:val="21"/>
-              </w:rPr>
-              <w:t>0</w:t>
-            </w:r>
-          </w:p>
-        </w:tc>
-        <w:tc>
-          <w:tcPr>
-            <w:tcW w:w="595" w:type="dxa"/>
-            <w:vAlign w:val="center"/>
-          </w:tcPr>
-          <w:p>
-            <w:pPr>
-              <w:widowControl/>
-              <w:jc w:val="center"/>
-              <w:textAlignment w:val="center"/>
-              <w:rPr>
-                <w:rFonts w:ascii="宋体" w:hAnsi="宋体" w:cs="宋体" w:hint="eastAsia"/>
-                <w:b/>
-                <w:color w:val="FF0000"/>
-                <w:kern w:val="0"/>
-                <w:szCs w:val="21"/>
-              </w:rPr>
-            </w:pPr>
-            <w:r>
-              <w:rPr>
-                <w:rFonts w:ascii="宋体" w:hAnsi="宋体" w:cs="宋体" w:hint="eastAsia"/>
-                <w:b/>
-                <w:color w:val="FF0000"/>
-                <w:kern w:val="0"/>
-                <w:szCs w:val="21"/>
-              </w:rPr>
-              <w:t>0</w:t>
-            </w:r>
-          </w:p>
-        </w:tc>
-        <w:tc>
-          <w:tcPr>
-            <w:tcW w:w="594" w:type="dxa"/>
-            <w:vAlign w:val="center"/>
-          </w:tcPr>
-          <w:p>
-            <w:pPr>
-              <w:widowControl/>
-              <w:jc w:val="center"/>
-              <w:textAlignment w:val="center"/>
-              <w:rPr>
-                <w:rFonts w:ascii="宋体" w:hAnsi="宋体" w:cs="宋体" w:hint="eastAsia"/>
-                <w:b/>
-                <w:color w:val="FF0000"/>
-                <w:kern w:val="0"/>
-                <w:szCs w:val="21"/>
-              </w:rPr>
-            </w:pPr>
-            <w:r>
-              <w:rPr>
-                <w:rFonts w:ascii="宋体" w:hAnsi="宋体" w:cs="宋体" w:hint="eastAsia"/>
-                <w:b/>
-                <w:color w:val="FF0000"/>
-                <w:kern w:val="0"/>
-                <w:szCs w:val="21"/>
-              </w:rPr>
-              <w:t>0</w:t>
-            </w:r>
-          </w:p>
-        </w:tc>
-        <w:tc>
-          <w:tcPr>
-            <w:tcW w:w="465" w:type="dxa"/>
-            <w:vAlign w:val="center"/>
-          </w:tcPr>
-          <w:p>
-            <w:pPr>
-              <w:widowControl/>
-              <w:jc w:val="center"/>
-              <w:textAlignment w:val="center"/>
-              <w:rPr>
-                <w:rFonts w:ascii="宋体" w:hAnsi="宋体" w:cs="宋体" w:hint="eastAsia"/>
-                <w:b/>
-                <w:color w:val="FF0000"/>
-                <w:kern w:val="0"/>
-                <w:szCs w:val="21"/>
-              </w:rPr>
-            </w:pPr>
-            <w:r>
-              <w:rPr>
-                <w:rFonts w:ascii="宋体" w:hAnsi="宋体" w:cs="宋体" w:hint="eastAsia"/>
-                <w:b/>
-                <w:color w:val="FF0000"/>
-                <w:kern w:val="0"/>
-                <w:szCs w:val="21"/>
-              </w:rPr>
-              <w:t>0</w:t>
-            </w:r>
-          </w:p>
-        </w:tc>
-        <w:tc>
-          <w:tcPr>
-            <w:tcW w:w="548" w:type="dxa"/>
-            <w:vAlign w:val="center"/>
-          </w:tcPr>
-          <w:p>
-            <w:pPr>
-              <w:widowControl/>
-              <w:jc w:val="center"/>
-              <w:textAlignment w:val="center"/>
-              <w:rPr>
-                <w:rFonts w:ascii="宋体" w:hAnsi="宋体" w:cs="宋体" w:hint="eastAsia"/>
-                <w:b/>
-                <w:color w:val="FF0000"/>
-                <w:kern w:val="0"/>
-                <w:szCs w:val="21"/>
-              </w:rPr>
-            </w:pPr>
-            <w:r>
-              <w:rPr>
-                <w:rFonts w:ascii="宋体" w:hAnsi="宋体" w:cs="宋体" w:hint="eastAsia"/>
-                <w:b/>
-                <w:color w:val="FF0000"/>
-                <w:kern w:val="0"/>
-                <w:szCs w:val="21"/>
-              </w:rPr>
-              <w:t>2</w:t>
-            </w:r>
-          </w:p>
-        </w:tc>
-        <w:tc>
-          <w:tcPr>
-            <w:tcW w:w="853" w:type="dxa"/>
-            <w:vAlign w:val="center"/>
-          </w:tcPr>
-          <w:p>
-            <w:pPr>
-              <w:widowControl/>
-              <w:jc w:val="center"/>
-              <w:textAlignment w:val="center"/>
-              <w:rPr>
-                <w:rFonts w:ascii="宋体" w:hAnsi="宋体" w:cs="宋体"/>
-                <w:b/>
-                <w:color w:val="FF0000"/>
-                <w:kern w:val="0"/>
-                <w:szCs w:val="21"/>
-              </w:rPr>
-            </w:pPr>
+              <w:t>t.value3}}</w:t>
+            </w:r>
           </w:p>
         </w:tc>
       </w:tr>
@@ -1435,6 +268,29 @@
     <w:p>
       <w:pPr>
         <w:widowControl/>
+        <w:jc w:val="left"/>
+        <w:rPr>
+          <w:rFonts w:ascii="仿宋_GB2312" w:eastAsia="仿宋_GB2312"/>
+          <w:b/>
+          <w:bCs/>
+          <w:color w:val="0000FF"/>
+          <w:sz w:val="30"/>
+          <w:szCs w:val="30"/>
+        </w:rPr>
+      </w:pPr>
+      <w:r>
+        <w:rPr>
+          <w:rFonts w:ascii="仿宋_GB2312" w:eastAsia="仿宋_GB2312" w:hint="eastAsia"/>
+          <w:b/>
+          <w:bCs/>
+          <w:color w:val="0000FF"/>
+          <w:sz w:val="30"/>
+          <w:szCs w:val="30"/>
+        </w:rPr>
+        <w:t>简要评述：</w:t>
+      </w:r>
+      <w:proofErr w:type="gramStart"/>
+      <w:r>
         <w:rPr>
           <w:rFonts w:ascii="仿宋_GB2312" w:eastAsia="仿宋_GB2312" w:hint="eastAsia"/>
           <w:b/>
@@ -1443,6 +299,32 @@
           <w:sz w:val="30"/>
           <w:szCs w:val="30"/>
         </w:rPr>
+        <w:t>本堆配矿</w:t>
+      </w:r>
+      <w:proofErr w:type="gramEnd"/>
+      <w:r>
+        <w:rPr>
+          <w:rFonts w:ascii="仿宋_GB2312" w:eastAsia="仿宋_GB2312" w:hint="eastAsia"/>
+          <w:b/>
+          <w:bCs/>
+          <w:color w:val="000000"/>
+          <w:sz w:val="30"/>
+          <w:szCs w:val="30"/>
+        </w:rPr>
+        <w:t>结构变化不大 (95000t)。</w:t>
+      </w:r>
+    </w:p>
+    <w:p>
+      <w:pPr>
+        <w:widowControl/>
+        <w:rPr>
+          <w:rFonts w:ascii="仿宋_GB2312" w:eastAsia="仿宋_GB2312"/>
+          <w:b/>
+          <w:bCs/>
+          <w:color w:val="000000"/>
+          <w:sz w:val="30"/>
+          <w:szCs w:val="30"/>
+        </w:rPr>
       </w:pPr>
       <w:r>
         <w:rPr>
@@ -1453,7 +335,7 @@
           <w:sz w:val="30"/>
           <w:szCs w:val="30"/>
         </w:rPr>
-        <w:t>简要评述：</w:t>
+        <w:t xml:space="preserve">增加: </w:t>
       </w:r>
       <w:r>
         <w:rPr>
@@ -1464,7 +346,7 @@
           <w:sz w:val="30"/>
           <w:szCs w:val="30"/>
         </w:rPr>
-        <w:t>本堆配矿结构变化不大 (95000t)。</w:t>
+        <w:t>2%的PB粉、1%巴西BRBF粗粉、2%的返矿。</w:t>
       </w:r>
     </w:p>
     <w:p>
@@ -1488,7 +370,7 @@
           <w:sz w:val="30"/>
           <w:szCs w:val="30"/>
         </w:rPr>
-        <w:t xml:space="preserve">增加: </w:t>
+        <w:t>减少：</w:t>
       </w:r>
       <w:r>
         <w:rPr>
@@ -1499,7 +381,7 @@
           <w:sz w:val="30"/>
           <w:szCs w:val="30"/>
         </w:rPr>
-        <w:t>2%的PB粉、1%巴西BRBF粗粉、2%的返矿。</w:t>
+        <w:t>5%的卡粉。</w:t>
       </w:r>
     </w:p>
     <w:p>
@@ -1514,17 +396,7 @@
           <w:szCs w:val="30"/>
         </w:rPr>
       </w:pPr>
-      <w:r>
-        <w:rPr>
-          <w:rFonts w:ascii="仿宋_GB2312" w:eastAsia="仿宋_GB2312" w:hint="eastAsia"/>
-          <w:b/>
-          <w:bCs/>
-          <w:color w:val="0000FF"/>
-          <w:sz w:val="30"/>
-          <w:szCs w:val="30"/>
-        </w:rPr>
-        <w:t>减少：</w:t>
-      </w:r>
+      <w:proofErr w:type="gramStart"/>
       <w:r>
         <w:rPr>
           <w:rFonts w:ascii="仿宋_GB2312" w:eastAsia="仿宋_GB2312" w:hint="eastAsia"/>
@@ -1534,21 +406,9 @@
           <w:sz w:val="30"/>
           <w:szCs w:val="30"/>
         </w:rPr>
-        <w:t>5%的卡粉。</w:t>
-      </w:r>
-    </w:p>
-    <w:p>
-      <w:pPr>
-        <w:widowControl/>
-        <w:rPr>
-          <w:rFonts w:ascii="仿宋_GB2312" w:eastAsia="仿宋_GB2312"/>
-          <w:b/>
-          <w:bCs/>
-          <w:color w:val="000000"/>
-          <w:sz w:val="30"/>
-          <w:szCs w:val="30"/>
-        </w:rPr>
-      </w:pPr>
+        <w:t>本堆混匀</w:t>
+      </w:r>
+      <w:proofErr w:type="gramEnd"/>
       <w:r>
         <w:rPr>
           <w:rFonts w:ascii="仿宋_GB2312" w:eastAsia="仿宋_GB2312" w:hint="eastAsia"/>
@@ -1558,7 +418,79 @@
           <w:sz w:val="30"/>
           <w:szCs w:val="30"/>
         </w:rPr>
-        <w:t>本堆混匀矿粉开堆前料场底部取消平铺污酚料（因混匀第七跨西头开挖排水沟，汽车无法进入料场，暂停一堆，下堆恢复），开堆后中部平铺低铁尘泥综合料500吨。，</w:t>
+        <w:t>矿粉开堆前料场底部取消平铺污</w:t>
+      </w:r>
+      <w:proofErr w:type="gramStart"/>
+      <w:r>
+        <w:rPr>
+          <w:rFonts w:ascii="仿宋_GB2312" w:eastAsia="仿宋_GB2312" w:hint="eastAsia"/>
+          <w:b/>
+          <w:bCs/>
+          <w:color w:val="000000"/>
+          <w:sz w:val="30"/>
+          <w:szCs w:val="30"/>
+        </w:rPr>
+        <w:t>酚</w:t>
+      </w:r>
+      <w:proofErr w:type="gramEnd"/>
+      <w:r>
+        <w:rPr>
+          <w:rFonts w:ascii="仿宋_GB2312" w:eastAsia="仿宋_GB2312" w:hint="eastAsia"/>
+          <w:b/>
+          <w:bCs/>
+          <w:color w:val="000000"/>
+          <w:sz w:val="30"/>
+          <w:szCs w:val="30"/>
+        </w:rPr>
+        <w:t>料（因混匀第七跨西头开挖排水沟，汽车无法进入料场，暂停一堆，下堆恢复），</w:t>
+      </w:r>
+      <w:proofErr w:type="gramStart"/>
+      <w:r>
+        <w:rPr>
+          <w:rFonts w:ascii="仿宋_GB2312" w:eastAsia="仿宋_GB2312" w:hint="eastAsia"/>
+          <w:b/>
+          <w:bCs/>
+          <w:color w:val="000000"/>
+          <w:sz w:val="30"/>
+          <w:szCs w:val="30"/>
+        </w:rPr>
+        <w:t>开堆后</w:t>
+      </w:r>
+      <w:proofErr w:type="gramEnd"/>
+      <w:r>
+        <w:rPr>
+          <w:rFonts w:ascii="仿宋_GB2312" w:eastAsia="仿宋_GB2312" w:hint="eastAsia"/>
+          <w:b/>
+          <w:bCs/>
+          <w:color w:val="000000"/>
+          <w:sz w:val="30"/>
+          <w:szCs w:val="30"/>
+        </w:rPr>
+        <w:t>中部</w:t>
+      </w:r>
+      <w:proofErr w:type="gramStart"/>
+      <w:r>
+        <w:rPr>
+          <w:rFonts w:ascii="仿宋_GB2312" w:eastAsia="仿宋_GB2312" w:hint="eastAsia"/>
+          <w:b/>
+          <w:bCs/>
+          <w:color w:val="000000"/>
+          <w:sz w:val="30"/>
+          <w:szCs w:val="30"/>
+        </w:rPr>
+        <w:t>平铺低</w:t>
+      </w:r>
+      <w:proofErr w:type="gramEnd"/>
+      <w:r>
+        <w:rPr>
+          <w:rFonts w:ascii="仿宋_GB2312" w:eastAsia="仿宋_GB2312" w:hint="eastAsia"/>
+          <w:b/>
+          <w:bCs/>
+          <w:color w:val="000000"/>
+          <w:sz w:val="30"/>
+          <w:szCs w:val="30"/>
+        </w:rPr>
+        <w:t>铁尘泥综合料500吨。，</w:t>
       </w:r>
     </w:p>
     <w:tbl>
@@ -1606,6 +538,7 @@
                 <w:szCs w:val="28"/>
               </w:rPr>
             </w:pPr>
+            <w:proofErr w:type="gramStart"/>
             <w:r>
               <w:rPr>
                 <w:rFonts w:ascii="宋体" w:hAnsi="宋体" w:cs="宋体" w:hint="eastAsia"/>
@@ -1617,6 +550,7 @@
               </w:rPr>
               <w:t>堆号</w:t>
             </w:r>
+            <w:proofErr w:type="gramEnd"/>
           </w:p>
         </w:tc>
         <w:tc>
@@ -1636,6 +570,7 @@
                 <w:szCs w:val="28"/>
               </w:rPr>
             </w:pPr>
+            <w:proofErr w:type="gramStart"/>
             <w:r>
               <w:rPr>
                 <w:rFonts w:ascii="宋体" w:hAnsi="宋体" w:cs="宋体" w:hint="eastAsia"/>
@@ -1645,6 +580,7 @@
               </w:rPr>
               <w:t>澳粉</w:t>
             </w:r>
+            <w:proofErr w:type="gramEnd"/>
           </w:p>
         </w:tc>
         <w:tc>
@@ -1784,6 +720,7 @@
                 <w:szCs w:val="28"/>
               </w:rPr>
             </w:pPr>
+            <w:proofErr w:type="gramStart"/>
             <w:r>
               <w:rPr>
                 <w:rFonts w:ascii="宋体" w:hAnsi="宋体" w:cs="宋体" w:hint="eastAsia"/>
@@ -1791,7 +728,17 @@
                 <w:sz w:val="28"/>
                 <w:szCs w:val="28"/>
               </w:rPr>
-              <w:t>赤精粉</w:t>
+              <w:t>赤</w:t>
+            </w:r>
+            <w:proofErr w:type="gramEnd"/>
+            <w:r>
+              <w:rPr>
+                <w:rFonts w:ascii="宋体" w:hAnsi="宋体" w:cs="宋体" w:hint="eastAsia"/>
+                <w:b/>
+                <w:sz w:val="28"/>
+                <w:szCs w:val="28"/>
+              </w:rPr>
+              <w:t>精粉</w:t>
             </w:r>
           </w:p>
         </w:tc>
@@ -1864,16 +811,13 @@
               <w:jc w:val="center"/>
             </w:pPr>
             <w:r>
-              <w:t>{{$fe: part</w:t>
+              <w:t>18</w:t>
             </w:r>
             <w:r>
               <w:rPr>
                 <w:rFonts w:hint="eastAsia"/>
               </w:rPr>
-              <w:t>1</w:t>
-            </w:r>
-            <w:r>
-              <w:t>MapList t.name</w:t>
+              <w:t>09A647</w:t>
             </w:r>
           </w:p>
         </w:tc>
@@ -1976,7 +920,7 @@
             <w:pPr>
               <w:jc w:val="center"/>
             </w:pPr>
-            <w:bookmarkStart w:id="0" w:name="OLE_LINK3" w:colFirst="0" w:colLast="3"/>
+            <w:bookmarkStart w:id="1" w:name="OLE_LINK3" w:colFirst="0" w:colLast="3"/>
             <w:r>
               <w:t>18</w:t>
             </w:r>
@@ -2074,7 +1018,7 @@
           </w:p>
         </w:tc>
       </w:tr>
-      <w:bookmarkEnd w:id="0"/>
+      <w:bookmarkEnd w:id="1"/>
       <w:tr>
         <w:trPr>
           <w:trHeight w:val="473"/>
@@ -2276,6 +1220,7 @@
         </w:rPr>
         <w:t>简要评述：</w:t>
       </w:r>
+      <w:proofErr w:type="gramStart"/>
       <w:r>
         <w:rPr>
           <w:rFonts w:ascii="仿宋_GB2312" w:eastAsia="仿宋_GB2312" w:hint="eastAsia"/>
@@ -2285,7 +1230,91 @@
           <w:sz w:val="30"/>
           <w:szCs w:val="30"/>
         </w:rPr>
-        <w:t>澳粉比例提高2%，致密矿比例降低4%，精粉比例持平，致密矿比例降低，澳粉比例提高，返矿比例提高，预计透气性优于上堆。</w:t>
+        <w:t>澳粉比例</w:t>
+      </w:r>
+      <w:proofErr w:type="gramEnd"/>
+      <w:r>
+        <w:rPr>
+          <w:rFonts w:ascii="仿宋_GB2312" w:eastAsia="仿宋_GB2312" w:hint="eastAsia"/>
+          <w:b/>
+          <w:bCs/>
+          <w:color w:val="000000"/>
+          <w:sz w:val="30"/>
+          <w:szCs w:val="30"/>
+        </w:rPr>
+        <w:t>提高2%，致密</w:t>
+      </w:r>
+      <w:proofErr w:type="gramStart"/>
+      <w:r>
+        <w:rPr>
+          <w:rFonts w:ascii="仿宋_GB2312" w:eastAsia="仿宋_GB2312" w:hint="eastAsia"/>
+          <w:b/>
+          <w:bCs/>
+          <w:color w:val="000000"/>
+          <w:sz w:val="30"/>
+          <w:szCs w:val="30"/>
+        </w:rPr>
+        <w:t>矿比例</w:t>
+      </w:r>
+      <w:proofErr w:type="gramEnd"/>
+      <w:r>
+        <w:rPr>
+          <w:rFonts w:ascii="仿宋_GB2312" w:eastAsia="仿宋_GB2312" w:hint="eastAsia"/>
+          <w:b/>
+          <w:bCs/>
+          <w:color w:val="000000"/>
+          <w:sz w:val="30"/>
+          <w:szCs w:val="30"/>
+        </w:rPr>
+        <w:t>降低4%，精粉比例持平，致密</w:t>
+      </w:r>
+      <w:proofErr w:type="gramStart"/>
+      <w:r>
+        <w:rPr>
+          <w:rFonts w:ascii="仿宋_GB2312" w:eastAsia="仿宋_GB2312" w:hint="eastAsia"/>
+          <w:b/>
+          <w:bCs/>
+          <w:color w:val="000000"/>
+          <w:sz w:val="30"/>
+          <w:szCs w:val="30"/>
+        </w:rPr>
+        <w:t>矿比例</w:t>
+      </w:r>
+      <w:proofErr w:type="gramEnd"/>
+      <w:r>
+        <w:rPr>
+          <w:rFonts w:ascii="仿宋_GB2312" w:eastAsia="仿宋_GB2312" w:hint="eastAsia"/>
+          <w:b/>
+          <w:bCs/>
+          <w:color w:val="000000"/>
+          <w:sz w:val="30"/>
+          <w:szCs w:val="30"/>
+        </w:rPr>
+        <w:t>降低，</w:t>
+      </w:r>
+      <w:proofErr w:type="gramStart"/>
+      <w:r>
+        <w:rPr>
+          <w:rFonts w:ascii="仿宋_GB2312" w:eastAsia="仿宋_GB2312" w:hint="eastAsia"/>
+          <w:b/>
+          <w:bCs/>
+          <w:color w:val="000000"/>
+          <w:sz w:val="30"/>
+          <w:szCs w:val="30"/>
+        </w:rPr>
+        <w:t>澳粉比例</w:t>
+      </w:r>
+      <w:proofErr w:type="gramEnd"/>
+      <w:r>
+        <w:rPr>
+          <w:rFonts w:ascii="仿宋_GB2312" w:eastAsia="仿宋_GB2312" w:hint="eastAsia"/>
+          <w:b/>
+          <w:bCs/>
+          <w:color w:val="000000"/>
+          <w:sz w:val="30"/>
+          <w:szCs w:val="30"/>
+        </w:rPr>
+        <w:t>提高，返矿比例提高，预计透气性优于上堆。</w:t>
       </w:r>
     </w:p>
     <w:p>
@@ -2350,6 +1379,7 @@
                 <w:sz w:val="24"/>
               </w:rPr>
             </w:pPr>
+            <w:proofErr w:type="gramStart"/>
             <w:r>
               <w:rPr>
                 <w:rFonts w:ascii="宋体" w:hAnsi="宋体" w:cs="宋体" w:hint="eastAsia"/>
@@ -2361,6 +1391,7 @@
               </w:rPr>
               <w:t>堆号</w:t>
             </w:r>
+            <w:proofErr w:type="gramEnd"/>
           </w:p>
         </w:tc>
         <w:tc>
@@ -2380,6 +1411,7 @@
                 <w:sz w:val="24"/>
               </w:rPr>
             </w:pPr>
+            <w:proofErr w:type="spellStart"/>
             <w:r>
               <w:rPr>
                 <w:rFonts w:ascii="宋体" w:hAnsi="宋体" w:cs="宋体" w:hint="eastAsia"/>
@@ -2391,6 +1423,7 @@
               </w:rPr>
               <w:t>TFe</w:t>
             </w:r>
+            <w:proofErr w:type="spellEnd"/>
           </w:p>
         </w:tc>
         <w:tc>
@@ -2470,6 +1503,7 @@
                 <w:sz w:val="24"/>
               </w:rPr>
             </w:pPr>
+            <w:proofErr w:type="spellStart"/>
             <w:r>
               <w:rPr>
                 <w:rFonts w:ascii="宋体" w:hAnsi="宋体" w:cs="宋体" w:hint="eastAsia"/>
@@ -2481,6 +1515,7 @@
               </w:rPr>
               <w:t>CaO</w:t>
             </w:r>
+            <w:proofErr w:type="spellEnd"/>
           </w:p>
         </w:tc>
         <w:tc>
@@ -2618,8 +1653,8 @@
                 <w:sz w:val="24"/>
               </w:rPr>
             </w:pPr>
-            <w:bookmarkStart w:id="1" w:name="OLE_LINK9" w:colFirst="1" w:colLast="8"/>
-            <w:bookmarkStart w:id="2" w:name="OLE_LINK5" w:colFirst="1" w:colLast="8"/>
+            <w:bookmarkStart w:id="2" w:name="OLE_LINK9" w:colFirst="1" w:colLast="8"/>
+            <w:bookmarkStart w:id="3" w:name="OLE_LINK5" w:colFirst="1" w:colLast="8"/>
             <w:r>
               <w:rPr>
                 <w:rFonts w:ascii="宋体" w:hAnsi="宋体" w:cs="宋体"/>
@@ -3438,8 +2473,8 @@
                 <w:sz w:val="24"/>
               </w:rPr>
             </w:pPr>
-            <w:bookmarkStart w:id="3" w:name="OLE_LINK4" w:colFirst="1" w:colLast="8"/>
-            <w:bookmarkStart w:id="4" w:name="OLE_LINK7" w:colFirst="0" w:colLast="8"/>
+            <w:bookmarkStart w:id="4" w:name="OLE_LINK4" w:colFirst="1" w:colLast="8"/>
+            <w:bookmarkStart w:id="5" w:name="OLE_LINK7" w:colFirst="0" w:colLast="8"/>
             <w:r>
               <w:rPr>
                 <w:rFonts w:ascii="宋体" w:hAnsi="宋体" w:cs="宋体"/>
@@ -3448,6 +2483,7 @@
                 <w:kern w:val="0"/>
                 <w:sz w:val="24"/>
               </w:rPr>
+              <w:lastRenderedPageBreak/>
               <w:t>180</w:t>
             </w:r>
             <w:r>
@@ -3721,9 +2757,9 @@
           </w:p>
         </w:tc>
       </w:tr>
-      <w:bookmarkEnd w:id="1"/>
-      <w:bookmarkEnd w:id="3"/>
+      <w:bookmarkEnd w:id="2"/>
       <w:bookmarkEnd w:id="4"/>
+      <w:bookmarkEnd w:id="5"/>
       <w:tr>
         <w:trPr>
           <w:trHeight w:val="312"/>
@@ -3754,7 +2790,29 @@
                 <w:sz w:val="24"/>
                 <w:lang w:bidi="ar"/>
               </w:rPr>
-              <w:t>与上堆预测对比</w:t>
+              <w:t>与上</w:t>
+            </w:r>
+            <w:proofErr w:type="gramStart"/>
+            <w:r>
+              <w:rPr>
+                <w:rFonts w:ascii="宋体" w:hAnsi="宋体" w:cs="宋体" w:hint="eastAsia"/>
+                <w:color w:val="000000"/>
+                <w:kern w:val="0"/>
+                <w:sz w:val="24"/>
+                <w:lang w:bidi="ar"/>
+              </w:rPr>
+              <w:t>堆预测</w:t>
+            </w:r>
+            <w:proofErr w:type="gramEnd"/>
+            <w:r>
+              <w:rPr>
+                <w:rFonts w:ascii="宋体" w:hAnsi="宋体" w:cs="宋体" w:hint="eastAsia"/>
+                <w:color w:val="000000"/>
+                <w:kern w:val="0"/>
+                <w:sz w:val="24"/>
+                <w:lang w:bidi="ar"/>
+              </w:rPr>
+              <w:t>对比</w:t>
             </w:r>
           </w:p>
         </w:tc>
@@ -4291,7 +3349,7 @@
         </w:tc>
       </w:tr>
     </w:tbl>
-    <w:bookmarkEnd w:id="2"/>
+    <w:bookmarkEnd w:id="3"/>
     <w:p>
       <w:pPr>
         <w:widowControl/>
@@ -4378,6 +3436,7 @@
         </w:rPr>
         <w:t>预测 ：</w:t>
       </w:r>
+      <w:proofErr w:type="spellStart"/>
       <w:r>
         <w:rPr>
           <w:rFonts w:ascii="宋体" w:hAnsi="宋体" w:cs="宋体" w:hint="eastAsia"/>
@@ -4385,7 +3444,17 @@
           <w:sz w:val="28"/>
           <w:szCs w:val="28"/>
         </w:rPr>
-        <w:t>TFe↑0.04，</w:t>
+        <w:t>TFe</w:t>
+      </w:r>
+      <w:proofErr w:type="spellEnd"/>
+      <w:r>
+        <w:rPr>
+          <w:rFonts w:ascii="宋体" w:hAnsi="宋体" w:cs="宋体" w:hint="eastAsia"/>
+          <w:color w:val="000000"/>
+          <w:sz w:val="28"/>
+          <w:szCs w:val="28"/>
+        </w:rPr>
+        <w:t>↑0.04，</w:t>
       </w:r>
       <w:r>
         <w:rPr>
@@ -4405,6 +3474,7 @@
         </w:rPr>
         <w:t>，Al2O3↑0.05，</w:t>
       </w:r>
+      <w:proofErr w:type="spellStart"/>
       <w:r>
         <w:rPr>
           <w:rFonts w:ascii="宋体" w:hAnsi="宋体" w:cs="宋体" w:hint="eastAsia"/>
@@ -4412,7 +3482,17 @@
           <w:sz w:val="28"/>
           <w:szCs w:val="28"/>
         </w:rPr>
-        <w:t>CaO↑0.14</w:t>
+        <w:t>CaO</w:t>
+      </w:r>
+      <w:proofErr w:type="spellEnd"/>
+      <w:r>
+        <w:rPr>
+          <w:rFonts w:ascii="宋体" w:hAnsi="宋体" w:cs="宋体" w:hint="eastAsia"/>
+          <w:color w:val="FF0000"/>
+          <w:sz w:val="28"/>
+          <w:szCs w:val="28"/>
+        </w:rPr>
+        <w:t>↑0.14</w:t>
       </w:r>
       <w:r>
         <w:rPr>
@@ -4534,6 +3614,7 @@
                 <w:color w:val="000000"/>
               </w:rPr>
             </w:pPr>
+            <w:proofErr w:type="gramStart"/>
             <w:r>
               <w:rPr>
                 <w:rFonts w:ascii="宋体" w:hAnsi="宋体" w:cs="宋体" w:hint="eastAsia"/>
@@ -4544,6 +3625,7 @@
               </w:rPr>
               <w:t>堆号</w:t>
             </w:r>
+            <w:proofErr w:type="gramEnd"/>
           </w:p>
         </w:tc>
         <w:tc>
@@ -4743,7 +3825,7 @@
                 <w:color w:val="FF0000"/>
               </w:rPr>
             </w:pPr>
-            <w:bookmarkStart w:id="5" w:name="OLE_LINK6"/>
+            <w:bookmarkStart w:id="6" w:name="OLE_LINK6"/>
             <w:r>
               <w:rPr>
                 <w:rFonts w:ascii="宋体" w:hAnsi="宋体" w:cs="宋体" w:hint="eastAsia"/>
@@ -4762,7 +3844,7 @@
               </w:rPr>
               <w:t>堆</w:t>
             </w:r>
-            <w:bookmarkEnd w:id="5"/>
+            <w:bookmarkEnd w:id="6"/>
           </w:p>
         </w:tc>
         <w:tc>
@@ -4953,6 +4035,7 @@
                 <w:color w:val="000000"/>
               </w:rPr>
             </w:pPr>
+            <w:proofErr w:type="gramStart"/>
             <w:r>
               <w:rPr>
                 <w:rFonts w:ascii="宋体" w:hAnsi="宋体" w:cs="宋体" w:hint="eastAsia"/>
@@ -4961,6 +4044,7 @@
               </w:rPr>
               <w:t>水份</w:t>
             </w:r>
+            <w:proofErr w:type="gramEnd"/>
           </w:p>
         </w:tc>
         <w:tc>
@@ -5242,15 +4326,27 @@
                 <w:color w:val="000000"/>
               </w:rPr>
             </w:pPr>
-            <w:r>
-              <w:rPr>
-                <w:rFonts w:ascii="宋体" w:hAnsi="宋体" w:cs="宋体" w:hint="eastAsia"/>
-                <w:b/>
-                <w:color w:val="000000"/>
-                <w:kern w:val="0"/>
-                <w:lang w:bidi="ar"/>
-              </w:rPr>
-              <w:t>TFe=56.1±1.00%</w:t>
+            <w:proofErr w:type="spellStart"/>
+            <w:r>
+              <w:rPr>
+                <w:rFonts w:ascii="宋体" w:hAnsi="宋体" w:cs="宋体" w:hint="eastAsia"/>
+                <w:b/>
+                <w:color w:val="000000"/>
+                <w:kern w:val="0"/>
+                <w:lang w:bidi="ar"/>
+              </w:rPr>
+              <w:t>TFe</w:t>
+            </w:r>
+            <w:proofErr w:type="spellEnd"/>
+            <w:r>
+              <w:rPr>
+                <w:rFonts w:ascii="宋体" w:hAnsi="宋体" w:cs="宋体" w:hint="eastAsia"/>
+                <w:b/>
+                <w:color w:val="000000"/>
+                <w:kern w:val="0"/>
+                <w:lang w:bidi="ar"/>
+              </w:rPr>
+              <w:t>=56.1±1.00%</w:t>
             </w:r>
           </w:p>
         </w:tc>
@@ -5376,15 +4472,27 @@
                 <w:color w:val="000000"/>
               </w:rPr>
             </w:pPr>
-            <w:r>
-              <w:rPr>
-                <w:rFonts w:ascii="宋体" w:hAnsi="宋体" w:cs="宋体" w:hint="eastAsia"/>
-                <w:b/>
-                <w:color w:val="000000"/>
-                <w:kern w:val="0"/>
-                <w:lang w:bidi="ar"/>
-              </w:rPr>
-              <w:t>TFe=56.1±0.50%</w:t>
+            <w:proofErr w:type="spellStart"/>
+            <w:r>
+              <w:rPr>
+                <w:rFonts w:ascii="宋体" w:hAnsi="宋体" w:cs="宋体" w:hint="eastAsia"/>
+                <w:b/>
+                <w:color w:val="000000"/>
+                <w:kern w:val="0"/>
+                <w:lang w:bidi="ar"/>
+              </w:rPr>
+              <w:t>TFe</w:t>
+            </w:r>
+            <w:proofErr w:type="spellEnd"/>
+            <w:r>
+              <w:rPr>
+                <w:rFonts w:ascii="宋体" w:hAnsi="宋体" w:cs="宋体" w:hint="eastAsia"/>
+                <w:b/>
+                <w:color w:val="000000"/>
+                <w:kern w:val="0"/>
+                <w:lang w:bidi="ar"/>
+              </w:rPr>
+              <w:t>=56.1±0.50%</w:t>
             </w:r>
           </w:p>
         </w:tc>
@@ -5562,6 +4670,7 @@
                 <w:lang w:bidi="ar"/>
               </w:rPr>
             </w:pPr>
+            <w:proofErr w:type="gramStart"/>
             <w:r>
               <w:rPr>
                 <w:rFonts w:ascii="宋体" w:hAnsi="宋体" w:cs="宋体" w:hint="eastAsia"/>
@@ -5570,7 +4679,18 @@
                 <w:kern w:val="0"/>
                 <w:sz w:val="24"/>
               </w:rPr>
-              <w:t>东逸高镁：龙韶石灰石=70:30</w:t>
+              <w:t>东逸高镁</w:t>
+            </w:r>
+            <w:proofErr w:type="gramEnd"/>
+            <w:r>
+              <w:rPr>
+                <w:rFonts w:ascii="宋体" w:hAnsi="宋体" w:cs="宋体" w:hint="eastAsia"/>
+                <w:bCs/>
+                <w:color w:val="FF0000"/>
+                <w:kern w:val="0"/>
+                <w:sz w:val="24"/>
+              </w:rPr>
+              <w:t>：龙韶石灰石=70:30</w:t>
             </w:r>
           </w:p>
         </w:tc>
@@ -5655,6 +4775,7 @@
                 <w:sz w:val="24"/>
               </w:rPr>
             </w:pPr>
+            <w:proofErr w:type="gramStart"/>
             <w:r>
               <w:rPr>
                 <w:rFonts w:ascii="宋体" w:hAnsi="宋体" w:cs="宋体" w:hint="eastAsia"/>
@@ -5664,6 +4785,7 @@
               </w:rPr>
               <w:t>堆号</w:t>
             </w:r>
+            <w:proofErr w:type="gramEnd"/>
           </w:p>
         </w:tc>
         <w:tc>
@@ -6078,6 +5200,7 @@
                 <w:sz w:val="24"/>
               </w:rPr>
             </w:pPr>
+            <w:proofErr w:type="gramStart"/>
             <w:r>
               <w:rPr>
                 <w:rFonts w:ascii="宋体" w:hAnsi="宋体" w:cs="宋体" w:hint="eastAsia"/>
@@ -6086,6 +5209,7 @@
               </w:rPr>
               <w:t>水份</w:t>
             </w:r>
+            <w:proofErr w:type="gramEnd"/>
           </w:p>
         </w:tc>
         <w:tc>
@@ -6290,13 +5414,23 @@
                 <w:color w:val="000000"/>
               </w:rPr>
             </w:pPr>
-            <w:r>
-              <w:rPr>
-                <w:rFonts w:ascii="宋体" w:hAnsi="宋体" w:cs="宋体" w:hint="eastAsia"/>
-                <w:b/>
-                <w:color w:val="000000"/>
-              </w:rPr>
-              <w:t>TFe=56.1±1.00%</w:t>
+            <w:proofErr w:type="spellStart"/>
+            <w:r>
+              <w:rPr>
+                <w:rFonts w:ascii="宋体" w:hAnsi="宋体" w:cs="宋体" w:hint="eastAsia"/>
+                <w:b/>
+                <w:color w:val="000000"/>
+              </w:rPr>
+              <w:t>TFe</w:t>
+            </w:r>
+            <w:proofErr w:type="spellEnd"/>
+            <w:r>
+              <w:rPr>
+                <w:rFonts w:ascii="宋体" w:hAnsi="宋体" w:cs="宋体" w:hint="eastAsia"/>
+                <w:b/>
+                <w:color w:val="000000"/>
+              </w:rPr>
+              <w:t>=56.1±1.00%</w:t>
             </w:r>
           </w:p>
         </w:tc>
@@ -6386,13 +5520,23 @@
                 <w:color w:val="000000"/>
               </w:rPr>
             </w:pPr>
-            <w:r>
-              <w:rPr>
-                <w:rFonts w:ascii="宋体" w:hAnsi="宋体" w:cs="宋体" w:hint="eastAsia"/>
-                <w:b/>
-                <w:color w:val="000000"/>
-              </w:rPr>
-              <w:t>TFe=56.1±0.5%</w:t>
+            <w:proofErr w:type="spellStart"/>
+            <w:r>
+              <w:rPr>
+                <w:rFonts w:ascii="宋体" w:hAnsi="宋体" w:cs="宋体" w:hint="eastAsia"/>
+                <w:b/>
+                <w:color w:val="000000"/>
+              </w:rPr>
+              <w:t>TFe</w:t>
+            </w:r>
+            <w:proofErr w:type="spellEnd"/>
+            <w:r>
+              <w:rPr>
+                <w:rFonts w:ascii="宋体" w:hAnsi="宋体" w:cs="宋体" w:hint="eastAsia"/>
+                <w:b/>
+                <w:color w:val="000000"/>
+              </w:rPr>
+              <w:t>=56.1±0.5%</w:t>
             </w:r>
           </w:p>
         </w:tc>
@@ -6449,7 +5593,6 @@
                 <w:kern w:val="0"/>
                 <w:sz w:val="24"/>
               </w:rPr>
-              <w:lastRenderedPageBreak/>
               <w:t>燃料结构</w:t>
             </w:r>
           </w:p>
@@ -6537,8 +5680,20 @@
                 <w:kern w:val="0"/>
                 <w:sz w:val="24"/>
               </w:rPr>
-              <w:t>全用烧结白云石粉(东逸)</w:t>
-            </w:r>
+              <w:t>全用烧结白云石粉(</w:t>
+            </w:r>
+            <w:proofErr w:type="gramStart"/>
+            <w:r>
+              <w:rPr>
+                <w:rFonts w:ascii="宋体" w:hAnsi="宋体" w:cs="宋体" w:hint="eastAsia"/>
+                <w:bCs/>
+                <w:color w:val="FF0000"/>
+                <w:kern w:val="0"/>
+                <w:sz w:val="24"/>
+              </w:rPr>
+              <w:t>东逸)</w:t>
+            </w:r>
+            <w:proofErr w:type="gramEnd"/>
           </w:p>
         </w:tc>
       </w:tr>
@@ -6581,7 +5736,27 @@
           <w:kern w:val="0"/>
           <w:sz w:val="24"/>
         </w:rPr>
-        <w:t>（1）换堆前后要注意混发成分以及其他原燃材料的变化情况，及时在精益生产管控系统中作好预判与修正。作业区需密切关注R±0.05命中率及</w:t>
+        <w:t>（1）</w:t>
+      </w:r>
+      <w:proofErr w:type="gramStart"/>
+      <w:r>
+        <w:rPr>
+          <w:rFonts w:ascii="宋体" w:hAnsi="宋体" w:cs="宋体" w:hint="eastAsia"/>
+          <w:bCs/>
+          <w:kern w:val="0"/>
+          <w:sz w:val="24"/>
+        </w:rPr>
+        <w:t>换堆前后</w:t>
+      </w:r>
+      <w:proofErr w:type="gramEnd"/>
+      <w:r>
+        <w:rPr>
+          <w:rFonts w:ascii="宋体" w:hAnsi="宋体" w:cs="宋体" w:hint="eastAsia"/>
+          <w:bCs/>
+          <w:kern w:val="0"/>
+          <w:sz w:val="24"/>
+        </w:rPr>
+        <w:t>要注意混发成分以及其他原燃材料的变化情况，及时在精益生产管控系统中作好预判与修正。作业区需密切关注R±0.05命中率及</w:t>
       </w:r>
       <w:r>
         <w:rPr>
@@ -6591,7 +5766,18 @@
           <w:kern w:val="0"/>
           <w:sz w:val="24"/>
         </w:rPr>
-        <w:t>镁铝比1.18-1.23</w:t>
+        <w:t>镁铝比1.18-</w:t>
+      </w:r>
+      <w:r>
+        <w:rPr>
+          <w:rFonts w:ascii="宋体" w:hAnsi="宋体" w:cs="宋体" w:hint="eastAsia"/>
+          <w:b/>
+          <w:color w:val="FF0000"/>
+          <w:kern w:val="0"/>
+          <w:sz w:val="24"/>
+        </w:rPr>
+        <w:lastRenderedPageBreak/>
+        <w:t>1.23</w:t>
       </w:r>
       <w:r>
         <w:rPr>
@@ -6620,7 +5806,27 @@
           <w:kern w:val="0"/>
           <w:sz w:val="24"/>
         </w:rPr>
-        <w:t>（2）加强对各皮带电子秤的维护及监控，确保下料量的准确性，提前对矿粉、熔剂电子称进行测算下料量是否准确并进行标定；对熔剂仓、矿粉仓结料情况提前进行摸底。</w:t>
+        <w:t>（2）加强对各皮带电子秤的维护及监控，确保下料量的准确性，提前对矿粉、熔剂电子称进行测算下料量是否准确并进行标定；对熔剂仓、矿粉</w:t>
+      </w:r>
+      <w:proofErr w:type="gramStart"/>
+      <w:r>
+        <w:rPr>
+          <w:rFonts w:ascii="宋体" w:hAnsi="宋体" w:cs="宋体" w:hint="eastAsia"/>
+          <w:bCs/>
+          <w:kern w:val="0"/>
+          <w:sz w:val="24"/>
+        </w:rPr>
+        <w:t>仓结料</w:t>
+      </w:r>
+      <w:proofErr w:type="gramEnd"/>
+      <w:r>
+        <w:rPr>
+          <w:rFonts w:ascii="宋体" w:hAnsi="宋体" w:cs="宋体" w:hint="eastAsia"/>
+          <w:bCs/>
+          <w:kern w:val="0"/>
+          <w:sz w:val="24"/>
+        </w:rPr>
+        <w:t>情况提前进行摸底。</w:t>
       </w:r>
     </w:p>
     <w:p>
@@ -6678,7 +5884,33 @@
           <w:position w:val="-1"/>
           <w:sz w:val="24"/>
         </w:rPr>
-        <w:t>5、操业方针(换堆)：预计16日左右换堆</w:t>
+        <w:t>5、操</w:t>
+      </w:r>
+      <w:proofErr w:type="gramStart"/>
+      <w:r>
+        <w:rPr>
+          <w:rFonts w:ascii="宋体" w:hAnsi="宋体" w:cs="宋体" w:hint="eastAsia"/>
+          <w:b/>
+          <w:bCs/>
+          <w:color w:val="000000"/>
+          <w:kern w:val="0"/>
+          <w:position w:val="-1"/>
+          <w:sz w:val="24"/>
+        </w:rPr>
+        <w:t>业方针(换堆</w:t>
+      </w:r>
+      <w:proofErr w:type="gramEnd"/>
+      <w:r>
+        <w:rPr>
+          <w:rFonts w:ascii="宋体" w:hAnsi="宋体" w:cs="宋体" w:hint="eastAsia"/>
+          <w:b/>
+          <w:bCs/>
+          <w:color w:val="000000"/>
+          <w:kern w:val="0"/>
+          <w:position w:val="-1"/>
+          <w:sz w:val="24"/>
+        </w:rPr>
+        <w:t>)：预计16日左右换堆</w:t>
       </w:r>
     </w:p>
     <w:tbl>
@@ -6731,6 +5963,7 @@
               </w:rPr>
               <w:t>{{</w:t>
             </w:r>
+            <w:proofErr w:type="spellStart"/>
             <w:r>
               <w:rPr>
                 <w:rFonts w:ascii="宋体" w:hAnsi="宋体"/>
@@ -6741,6 +5974,7 @@
               </w:rPr>
               <w:t>pileNo</w:t>
             </w:r>
+            <w:proofErr w:type="spellEnd"/>
             <w:r>
               <w:rPr>
                 <w:rFonts w:ascii="宋体" w:hAnsi="宋体"/>
@@ -6865,6 +6099,7 @@
               </w:rPr>
               <w:t>$</w:t>
             </w:r>
+            <w:proofErr w:type="spellStart"/>
             <w:r>
               <w:rPr>
                 <w:rFonts w:ascii="宋体" w:hAnsi="宋体"/>
@@ -6872,8 +6107,9 @@
                 <w:bCs/>
                 <w:sz w:val="24"/>
               </w:rPr>
-              <w:t>fe: part5MapList t.</w:t>
-            </w:r>
+              <w:t>fe</w:t>
+            </w:r>
+            <w:proofErr w:type="spellEnd"/>
             <w:r>
               <w:rPr>
                 <w:rFonts w:ascii="宋体" w:hAnsi="宋体"/>
@@ -6881,6 +6117,15 @@
                 <w:bCs/>
                 <w:sz w:val="24"/>
               </w:rPr>
+              <w:t>: part5MapList t.</w:t>
+            </w:r>
+            <w:r>
+              <w:rPr>
+                <w:rFonts w:ascii="宋体" w:hAnsi="宋体"/>
+                <w:b/>
+                <w:bCs/>
+                <w:sz w:val="24"/>
+              </w:rPr>
               <w:t>name</w:t>
             </w:r>
           </w:p>
@@ -6898,6 +6143,8 @@
                 <w:sz w:val="24"/>
               </w:rPr>
             </w:pPr>
+            <w:proofErr w:type="spellStart"/>
+            <w:proofErr w:type="gramStart"/>
             <w:r>
               <w:rPr>
                 <w:rFonts w:ascii="宋体" w:hAnsi="宋体"/>
@@ -6907,6 +6154,8 @@
               </w:rPr>
               <w:t>t.target</w:t>
             </w:r>
+            <w:proofErr w:type="spellEnd"/>
+            <w:proofErr w:type="gramEnd"/>
           </w:p>
         </w:tc>
         <w:tc>
@@ -6921,6 +6170,8 @@
                 <w:sz w:val="24"/>
               </w:rPr>
             </w:pPr>
+            <w:proofErr w:type="spellStart"/>
+            <w:proofErr w:type="gramStart"/>
             <w:r>
               <w:rPr>
                 <w:rFonts w:ascii="宋体" w:hAnsi="宋体"/>
@@ -6928,6 +6179,8 @@
               </w:rPr>
               <w:t>t.controlAction</w:t>
             </w:r>
+            <w:proofErr w:type="spellEnd"/>
+            <w:proofErr w:type="gramEnd"/>
           </w:p>
         </w:tc>
         <w:tc>
@@ -6943,6 +6196,8 @@
                 <w:sz w:val="24"/>
               </w:rPr>
             </w:pPr>
+            <w:proofErr w:type="spellStart"/>
+            <w:proofErr w:type="gramStart"/>
             <w:r>
               <w:rPr>
                 <w:rFonts w:ascii="宋体" w:hAnsi="宋体"/>
@@ -6957,6 +6212,8 @@
               </w:rPr>
               <w:t>note</w:t>
             </w:r>
+            <w:proofErr w:type="spellEnd"/>
+            <w:proofErr w:type="gramEnd"/>
             <w:r>
               <w:rPr>
                 <w:rFonts w:ascii="宋体" w:hAnsi="宋体"/>
@@ -6982,7 +6239,7 @@
           <w:rFonts w:ascii="宋体" w:hAnsi="宋体" w:hint="eastAsia"/>
           <w:sz w:val="24"/>
         </w:rPr>
-        <w:t>x</w:t>
+        <w:t>4</w:t>
       </w:r>
       <w:r>
         <w:rPr>
@@ -7027,7 +6284,23 @@
           <w:rFonts w:ascii="宋体" w:hAnsi="宋体"/>
           <w:sz w:val="24"/>
         </w:rPr>
-        <w:t>{{DateTime}}</w:t>
+        <w:t>{{</w:t>
+      </w:r>
+      <w:proofErr w:type="spellStart"/>
+      <w:r>
+        <w:rPr>
+          <w:rFonts w:ascii="宋体" w:hAnsi="宋体"/>
+          <w:sz w:val="24"/>
+        </w:rPr>
+        <w:t>DateTime</w:t>
+      </w:r>
+      <w:proofErr w:type="spellEnd"/>
+      <w:r>
+        <w:rPr>
+          <w:rFonts w:ascii="宋体" w:hAnsi="宋体"/>
+          <w:sz w:val="24"/>
+        </w:rPr>
+        <w:t>}}</w:t>
       </w:r>
     </w:p>
     <w:sectPr>

</xml_diff>